<commit_message>
Small update to code and reports
When generating images to predict, put each orbit in a separate folder to keep track easier.
Update reports.
</commit_message>
<xml_diff>
--- a/reports/Comparing Old and New netCDF files 08132024.docx
+++ b/reports/Comparing Old and New netCDF files 08132024.docx
@@ -4,6 +4,9 @@
   <w:body>
     <w:p>
       <w:r>
+        <w:rPr>
+          <w:noProof/>
+        </w:rPr>
         <w:drawing>
           <wp:inline distT="0" distB="0" distL="0" distR="0" wp14:anchorId="2BF1E4DB" wp14:editId="18FE20F4">
             <wp:extent cx="3486839" cy="3685768"/>
@@ -43,6 +46,9 @@
     </w:p>
     <w:p>
       <w:r>
+        <w:rPr>
+          <w:noProof/>
+        </w:rPr>
         <w:drawing>
           <wp:inline distT="0" distB="0" distL="0" distR="0" wp14:anchorId="6CD859D6" wp14:editId="53B9D8C7">
             <wp:extent cx="5943600" cy="3202940"/>
@@ -85,6 +91,9 @@
     <w:p/>
     <w:p>
       <w:r>
+        <w:rPr>
+          <w:noProof/>
+        </w:rPr>
         <w:lastRenderedPageBreak/>
         <w:drawing>
           <wp:inline distT="0" distB="0" distL="0" distR="0" wp14:anchorId="780BB614" wp14:editId="2AA011AB">
@@ -125,6 +134,9 @@
     </w:p>
     <w:p>
       <w:r>
+        <w:rPr>
+          <w:noProof/>
+        </w:rPr>
         <w:drawing>
           <wp:inline distT="0" distB="0" distL="0" distR="0" wp14:anchorId="7A713EC4" wp14:editId="68A45698">
             <wp:extent cx="5943600" cy="3169285"/>
@@ -173,6 +185,9 @@
       </w:r>
       <w:proofErr w:type="spellEnd"/>
       <w:r>
+        <w:rPr>
+          <w:noProof/>
+        </w:rPr>
         <w:drawing>
           <wp:inline distT="0" distB="0" distL="0" distR="0" wp14:anchorId="21A66DC0" wp14:editId="62B9CC19">
             <wp:extent cx="5943600" cy="177165"/>
@@ -219,6 +234,9 @@
     <w:p/>
     <w:p>
       <w:r>
+        <w:rPr>
+          <w:noProof/>
+        </w:rPr>
         <w:drawing>
           <wp:inline distT="0" distB="0" distL="0" distR="0" wp14:anchorId="59DDAD70" wp14:editId="2A249E58">
             <wp:extent cx="3437263" cy="3411591"/>
@@ -265,6 +283,9 @@
     </w:p>
     <w:p>
       <w:r>
+        <w:rPr>
+          <w:noProof/>
+        </w:rPr>
         <w:drawing>
           <wp:inline distT="0" distB="0" distL="0" distR="0" wp14:anchorId="1D4E4832" wp14:editId="00274128">
             <wp:extent cx="5943600" cy="3194050"/>
@@ -321,6 +342,1440 @@
         <w:t>120: Same</w:t>
       </w:r>
     </w:p>
+    <w:p/>
+    <w:p/>
+    <w:tbl>
+      <w:tblPr>
+        <w:tblW w:w="8733" w:type="dxa"/>
+        <w:tblCellMar>
+          <w:top w:w="15" w:type="dxa"/>
+          <w:bottom w:w="15" w:type="dxa"/>
+        </w:tblCellMar>
+        <w:tblLook w:val="04A0" w:firstRow="1" w:lastRow="0" w:firstColumn="1" w:lastColumn="0" w:noHBand="0" w:noVBand="1"/>
+      </w:tblPr>
+      <w:tblGrid>
+        <w:gridCol w:w="960"/>
+        <w:gridCol w:w="960"/>
+        <w:gridCol w:w="960"/>
+        <w:gridCol w:w="960"/>
+        <w:gridCol w:w="960"/>
+        <w:gridCol w:w="2013"/>
+        <w:gridCol w:w="960"/>
+        <w:gridCol w:w="960"/>
+      </w:tblGrid>
+      <w:tr>
+        <w:trPr>
+          <w:trHeight w:val="285"/>
+        </w:trPr>
+        <w:tc>
+          <w:tcPr>
+            <w:tcW w:w="960" w:type="dxa"/>
+            <w:tcBorders>
+              <w:top w:val="nil"/>
+              <w:left w:val="nil"/>
+              <w:bottom w:val="nil"/>
+              <w:right w:val="nil"/>
+            </w:tcBorders>
+            <w:noWrap/>
+            <w:vAlign w:val="bottom"/>
+            <w:hideMark/>
+          </w:tcPr>
+          <w:p>
+            <w:pPr>
+              <w:spacing w:after="0" w:line="240" w:lineRule="auto"/>
+              <w:jc w:val="right"/>
+              <w:rPr>
+                <w:rFonts w:ascii="Calibri" w:eastAsia="Times New Roman" w:hAnsi="Calibri" w:cs="Calibri"/>
+                <w:color w:val="000000"/>
+              </w:rPr>
+            </w:pPr>
+            <w:r>
+              <w:rPr>
+                <w:rFonts w:ascii="Calibri" w:eastAsia="Times New Roman" w:hAnsi="Calibri" w:cs="Calibri"/>
+                <w:color w:val="000000"/>
+              </w:rPr>
+              <w:t>134</w:t>
+            </w:r>
+          </w:p>
+        </w:tc>
+        <w:tc>
+          <w:tcPr>
+            <w:tcW w:w="960" w:type="dxa"/>
+            <w:tcBorders>
+              <w:top w:val="nil"/>
+              <w:left w:val="nil"/>
+              <w:bottom w:val="nil"/>
+              <w:right w:val="nil"/>
+            </w:tcBorders>
+            <w:noWrap/>
+            <w:vAlign w:val="bottom"/>
+            <w:hideMark/>
+          </w:tcPr>
+          <w:p>
+            <w:pPr>
+              <w:spacing w:after="0" w:line="240" w:lineRule="auto"/>
+              <w:jc w:val="right"/>
+              <w:rPr>
+                <w:rFonts w:ascii="Calibri" w:eastAsia="Times New Roman" w:hAnsi="Calibri" w:cs="Calibri"/>
+                <w:color w:val="000000"/>
+              </w:rPr>
+            </w:pPr>
+            <w:r>
+              <w:rPr>
+                <w:rFonts w:ascii="Calibri" w:eastAsia="Times New Roman" w:hAnsi="Calibri" w:cs="Calibri"/>
+                <w:color w:val="000000"/>
+              </w:rPr>
+              <w:t>148</w:t>
+            </w:r>
+          </w:p>
+        </w:tc>
+        <w:tc>
+          <w:tcPr>
+            <w:tcW w:w="960" w:type="dxa"/>
+            <w:tcBorders>
+              <w:top w:val="nil"/>
+              <w:left w:val="nil"/>
+              <w:bottom w:val="nil"/>
+              <w:right w:val="nil"/>
+            </w:tcBorders>
+            <w:noWrap/>
+            <w:vAlign w:val="bottom"/>
+            <w:hideMark/>
+          </w:tcPr>
+          <w:p>
+            <w:pPr>
+              <w:spacing w:after="0" w:line="240" w:lineRule="auto"/>
+              <w:jc w:val="right"/>
+              <w:rPr>
+                <w:rFonts w:ascii="Calibri" w:eastAsia="Times New Roman" w:hAnsi="Calibri" w:cs="Calibri"/>
+                <w:color w:val="000000"/>
+              </w:rPr>
+            </w:pPr>
+            <w:r>
+              <w:rPr>
+                <w:rFonts w:ascii="Calibri" w:eastAsia="Times New Roman" w:hAnsi="Calibri" w:cs="Calibri"/>
+                <w:color w:val="000000"/>
+              </w:rPr>
+              <w:t>1630</w:t>
+            </w:r>
+          </w:p>
+        </w:tc>
+        <w:tc>
+          <w:tcPr>
+            <w:tcW w:w="960" w:type="dxa"/>
+            <w:tcBorders>
+              <w:top w:val="nil"/>
+              <w:left w:val="nil"/>
+              <w:bottom w:val="nil"/>
+              <w:right w:val="nil"/>
+            </w:tcBorders>
+            <w:noWrap/>
+            <w:vAlign w:val="bottom"/>
+            <w:hideMark/>
+          </w:tcPr>
+          <w:p>
+            <w:pPr>
+              <w:spacing w:after="0" w:line="240" w:lineRule="auto"/>
+              <w:jc w:val="right"/>
+              <w:rPr>
+                <w:rFonts w:ascii="Calibri" w:eastAsia="Times New Roman" w:hAnsi="Calibri" w:cs="Calibri"/>
+                <w:color w:val="000000"/>
+              </w:rPr>
+            </w:pPr>
+            <w:r>
+              <w:rPr>
+                <w:rFonts w:ascii="Calibri" w:eastAsia="Times New Roman" w:hAnsi="Calibri" w:cs="Calibri"/>
+                <w:color w:val="000000"/>
+              </w:rPr>
+              <w:t>1843</w:t>
+            </w:r>
+          </w:p>
+        </w:tc>
+        <w:tc>
+          <w:tcPr>
+            <w:tcW w:w="960" w:type="dxa"/>
+            <w:tcBorders>
+              <w:top w:val="nil"/>
+              <w:left w:val="nil"/>
+              <w:bottom w:val="nil"/>
+              <w:right w:val="nil"/>
+            </w:tcBorders>
+            <w:noWrap/>
+            <w:vAlign w:val="bottom"/>
+            <w:hideMark/>
+          </w:tcPr>
+          <w:p>
+            <w:pPr>
+              <w:spacing w:after="0" w:line="240" w:lineRule="auto"/>
+              <w:jc w:val="right"/>
+              <w:rPr>
+                <w:rFonts w:ascii="Calibri" w:eastAsia="Times New Roman" w:hAnsi="Calibri" w:cs="Calibri"/>
+                <w:color w:val="000000"/>
+              </w:rPr>
+            </w:pPr>
+            <w:r>
+              <w:rPr>
+                <w:rFonts w:ascii="Calibri" w:eastAsia="Times New Roman" w:hAnsi="Calibri" w:cs="Calibri"/>
+                <w:color w:val="000000"/>
+              </w:rPr>
+              <w:t>1483</w:t>
+            </w:r>
+          </w:p>
+        </w:tc>
+        <w:tc>
+          <w:tcPr>
+            <w:tcW w:w="2013" w:type="dxa"/>
+            <w:tcBorders>
+              <w:top w:val="nil"/>
+              <w:left w:val="nil"/>
+              <w:bottom w:val="nil"/>
+              <w:right w:val="nil"/>
+            </w:tcBorders>
+            <w:noWrap/>
+            <w:vAlign w:val="bottom"/>
+            <w:hideMark/>
+          </w:tcPr>
+          <w:p>
+            <w:pPr>
+              <w:spacing w:after="0" w:line="240" w:lineRule="auto"/>
+              <w:rPr>
+                <w:rFonts w:ascii="Calibri" w:eastAsia="Times New Roman" w:hAnsi="Calibri" w:cs="Calibri"/>
+                <w:color w:val="000000"/>
+              </w:rPr>
+            </w:pPr>
+            <w:r>
+              <w:rPr>
+                <w:rFonts w:ascii="Calibri" w:eastAsia="Times New Roman" w:hAnsi="Calibri" w:cs="Calibri"/>
+                <w:color w:val="000000"/>
+              </w:rPr>
+              <w:t>Not present in l1r 07272024</w:t>
+            </w:r>
+          </w:p>
+        </w:tc>
+        <w:tc>
+          <w:tcPr>
+            <w:tcW w:w="960" w:type="dxa"/>
+            <w:tcBorders>
+              <w:top w:val="nil"/>
+              <w:left w:val="nil"/>
+              <w:bottom w:val="nil"/>
+              <w:right w:val="nil"/>
+            </w:tcBorders>
+            <w:noWrap/>
+            <w:vAlign w:val="bottom"/>
+            <w:hideMark/>
+          </w:tcPr>
+          <w:p>
+            <w:pPr>
+              <w:spacing w:after="0" w:line="240" w:lineRule="auto"/>
+              <w:rPr>
+                <w:rFonts w:ascii="Calibri" w:eastAsia="Times New Roman" w:hAnsi="Calibri" w:cs="Calibri"/>
+                <w:color w:val="000000"/>
+              </w:rPr>
+            </w:pPr>
+          </w:p>
+        </w:tc>
+        <w:tc>
+          <w:tcPr>
+            <w:tcW w:w="960" w:type="dxa"/>
+            <w:tcBorders>
+              <w:top w:val="nil"/>
+              <w:left w:val="nil"/>
+              <w:bottom w:val="nil"/>
+              <w:right w:val="nil"/>
+            </w:tcBorders>
+            <w:noWrap/>
+            <w:vAlign w:val="bottom"/>
+            <w:hideMark/>
+          </w:tcPr>
+          <w:p>
+            <w:pPr>
+              <w:spacing w:after="0" w:line="240" w:lineRule="auto"/>
+              <w:rPr>
+                <w:rFonts w:ascii="Times New Roman" w:eastAsia="Times New Roman" w:hAnsi="Times New Roman" w:cs="Times New Roman"/>
+                <w:sz w:val="20"/>
+                <w:szCs w:val="20"/>
+              </w:rPr>
+            </w:pPr>
+          </w:p>
+        </w:tc>
+      </w:tr>
+      <w:tr>
+        <w:trPr>
+          <w:trHeight w:val="285"/>
+        </w:trPr>
+        <w:tc>
+          <w:tcPr>
+            <w:tcW w:w="960" w:type="dxa"/>
+            <w:tcBorders>
+              <w:top w:val="nil"/>
+              <w:left w:val="nil"/>
+              <w:bottom w:val="nil"/>
+              <w:right w:val="nil"/>
+            </w:tcBorders>
+            <w:shd w:val="clear" w:color="000000" w:fill="FFE699"/>
+            <w:noWrap/>
+            <w:vAlign w:val="bottom"/>
+            <w:hideMark/>
+          </w:tcPr>
+          <w:p>
+            <w:pPr>
+              <w:spacing w:after="0" w:line="240" w:lineRule="auto"/>
+              <w:jc w:val="right"/>
+              <w:rPr>
+                <w:rFonts w:ascii="Calibri" w:eastAsia="Times New Roman" w:hAnsi="Calibri" w:cs="Calibri"/>
+                <w:color w:val="000000"/>
+              </w:rPr>
+            </w:pPr>
+            <w:r>
+              <w:rPr>
+                <w:rFonts w:ascii="Calibri" w:eastAsia="Times New Roman" w:hAnsi="Calibri" w:cs="Calibri"/>
+                <w:color w:val="000000"/>
+              </w:rPr>
+              <w:t>135</w:t>
+            </w:r>
+          </w:p>
+        </w:tc>
+        <w:tc>
+          <w:tcPr>
+            <w:tcW w:w="960" w:type="dxa"/>
+            <w:tcBorders>
+              <w:top w:val="nil"/>
+              <w:left w:val="nil"/>
+              <w:bottom w:val="nil"/>
+              <w:right w:val="nil"/>
+            </w:tcBorders>
+            <w:shd w:val="clear" w:color="000000" w:fill="FFE699"/>
+            <w:noWrap/>
+            <w:vAlign w:val="bottom"/>
+            <w:hideMark/>
+          </w:tcPr>
+          <w:p>
+            <w:pPr>
+              <w:spacing w:after="0" w:line="240" w:lineRule="auto"/>
+              <w:jc w:val="right"/>
+              <w:rPr>
+                <w:rFonts w:ascii="Calibri" w:eastAsia="Times New Roman" w:hAnsi="Calibri" w:cs="Calibri"/>
+                <w:color w:val="000000"/>
+              </w:rPr>
+            </w:pPr>
+            <w:r>
+              <w:rPr>
+                <w:rFonts w:ascii="Calibri" w:eastAsia="Times New Roman" w:hAnsi="Calibri" w:cs="Calibri"/>
+                <w:color w:val="000000"/>
+              </w:rPr>
+              <w:t>144</w:t>
+            </w:r>
+          </w:p>
+        </w:tc>
+        <w:tc>
+          <w:tcPr>
+            <w:tcW w:w="960" w:type="dxa"/>
+            <w:tcBorders>
+              <w:top w:val="nil"/>
+              <w:left w:val="nil"/>
+              <w:bottom w:val="nil"/>
+              <w:right w:val="nil"/>
+            </w:tcBorders>
+            <w:shd w:val="clear" w:color="000000" w:fill="FFE699"/>
+            <w:noWrap/>
+            <w:vAlign w:val="bottom"/>
+            <w:hideMark/>
+          </w:tcPr>
+          <w:p>
+            <w:pPr>
+              <w:spacing w:after="0" w:line="240" w:lineRule="auto"/>
+              <w:jc w:val="right"/>
+              <w:rPr>
+                <w:rFonts w:ascii="Calibri" w:eastAsia="Times New Roman" w:hAnsi="Calibri" w:cs="Calibri"/>
+                <w:color w:val="000000"/>
+              </w:rPr>
+            </w:pPr>
+            <w:r>
+              <w:rPr>
+                <w:rFonts w:ascii="Calibri" w:eastAsia="Times New Roman" w:hAnsi="Calibri" w:cs="Calibri"/>
+                <w:color w:val="000000"/>
+              </w:rPr>
+              <w:t>2030</w:t>
+            </w:r>
+          </w:p>
+        </w:tc>
+        <w:tc>
+          <w:tcPr>
+            <w:tcW w:w="960" w:type="dxa"/>
+            <w:tcBorders>
+              <w:top w:val="nil"/>
+              <w:left w:val="nil"/>
+              <w:bottom w:val="nil"/>
+              <w:right w:val="nil"/>
+            </w:tcBorders>
+            <w:shd w:val="clear" w:color="000000" w:fill="FFE699"/>
+            <w:noWrap/>
+            <w:vAlign w:val="bottom"/>
+            <w:hideMark/>
+          </w:tcPr>
+          <w:p>
+            <w:pPr>
+              <w:spacing w:after="0" w:line="240" w:lineRule="auto"/>
+              <w:jc w:val="right"/>
+              <w:rPr>
+                <w:rFonts w:ascii="Calibri" w:eastAsia="Times New Roman" w:hAnsi="Calibri" w:cs="Calibri"/>
+                <w:color w:val="000000"/>
+              </w:rPr>
+            </w:pPr>
+            <w:r>
+              <w:rPr>
+                <w:rFonts w:ascii="Calibri" w:eastAsia="Times New Roman" w:hAnsi="Calibri" w:cs="Calibri"/>
+                <w:color w:val="000000"/>
+              </w:rPr>
+              <w:t>2080</w:t>
+            </w:r>
+          </w:p>
+        </w:tc>
+        <w:tc>
+          <w:tcPr>
+            <w:tcW w:w="960" w:type="dxa"/>
+            <w:tcBorders>
+              <w:top w:val="nil"/>
+              <w:left w:val="nil"/>
+              <w:bottom w:val="nil"/>
+              <w:right w:val="nil"/>
+            </w:tcBorders>
+            <w:shd w:val="clear" w:color="000000" w:fill="FFE699"/>
+            <w:noWrap/>
+            <w:vAlign w:val="bottom"/>
+            <w:hideMark/>
+          </w:tcPr>
+          <w:p>
+            <w:pPr>
+              <w:spacing w:after="0" w:line="240" w:lineRule="auto"/>
+              <w:jc w:val="right"/>
+              <w:rPr>
+                <w:rFonts w:ascii="Calibri" w:eastAsia="Times New Roman" w:hAnsi="Calibri" w:cs="Calibri"/>
+                <w:color w:val="000000"/>
+              </w:rPr>
+            </w:pPr>
+            <w:r>
+              <w:rPr>
+                <w:rFonts w:ascii="Calibri" w:eastAsia="Times New Roman" w:hAnsi="Calibri" w:cs="Calibri"/>
+                <w:color w:val="000000"/>
+              </w:rPr>
+              <w:t>1887</w:t>
+            </w:r>
+          </w:p>
+        </w:tc>
+        <w:tc>
+          <w:tcPr>
+            <w:tcW w:w="2013" w:type="dxa"/>
+            <w:tcBorders>
+              <w:top w:val="nil"/>
+              <w:left w:val="nil"/>
+              <w:bottom w:val="nil"/>
+              <w:right w:val="nil"/>
+            </w:tcBorders>
+            <w:noWrap/>
+            <w:vAlign w:val="bottom"/>
+            <w:hideMark/>
+          </w:tcPr>
+          <w:p>
+            <w:pPr>
+              <w:spacing w:after="0" w:line="240" w:lineRule="auto"/>
+              <w:jc w:val="right"/>
+              <w:rPr>
+                <w:rFonts w:ascii="Calibri" w:eastAsia="Times New Roman" w:hAnsi="Calibri" w:cs="Calibri"/>
+                <w:color w:val="000000"/>
+              </w:rPr>
+            </w:pPr>
+          </w:p>
+        </w:tc>
+        <w:tc>
+          <w:tcPr>
+            <w:tcW w:w="960" w:type="dxa"/>
+            <w:tcBorders>
+              <w:top w:val="nil"/>
+              <w:left w:val="nil"/>
+              <w:bottom w:val="nil"/>
+              <w:right w:val="nil"/>
+            </w:tcBorders>
+            <w:noWrap/>
+            <w:vAlign w:val="bottom"/>
+            <w:hideMark/>
+          </w:tcPr>
+          <w:p>
+            <w:pPr>
+              <w:spacing w:after="0" w:line="240" w:lineRule="auto"/>
+              <w:rPr>
+                <w:rFonts w:ascii="Times New Roman" w:eastAsia="Times New Roman" w:hAnsi="Times New Roman" w:cs="Times New Roman"/>
+                <w:sz w:val="20"/>
+                <w:szCs w:val="20"/>
+              </w:rPr>
+            </w:pPr>
+          </w:p>
+        </w:tc>
+        <w:tc>
+          <w:tcPr>
+            <w:tcW w:w="960" w:type="dxa"/>
+            <w:tcBorders>
+              <w:top w:val="nil"/>
+              <w:left w:val="nil"/>
+              <w:bottom w:val="nil"/>
+              <w:right w:val="nil"/>
+            </w:tcBorders>
+            <w:noWrap/>
+            <w:vAlign w:val="bottom"/>
+            <w:hideMark/>
+          </w:tcPr>
+          <w:p>
+            <w:pPr>
+              <w:spacing w:after="0" w:line="240" w:lineRule="auto"/>
+              <w:rPr>
+                <w:rFonts w:ascii="Times New Roman" w:eastAsia="Times New Roman" w:hAnsi="Times New Roman" w:cs="Times New Roman"/>
+                <w:sz w:val="20"/>
+                <w:szCs w:val="20"/>
+              </w:rPr>
+            </w:pPr>
+          </w:p>
+        </w:tc>
+      </w:tr>
+      <w:tr>
+        <w:trPr>
+          <w:trHeight w:val="285"/>
+        </w:trPr>
+        <w:tc>
+          <w:tcPr>
+            <w:tcW w:w="960" w:type="dxa"/>
+            <w:tcBorders>
+              <w:top w:val="nil"/>
+              <w:left w:val="nil"/>
+              <w:bottom w:val="nil"/>
+              <w:right w:val="nil"/>
+            </w:tcBorders>
+            <w:shd w:val="clear" w:color="000000" w:fill="FFE699"/>
+            <w:noWrap/>
+            <w:vAlign w:val="bottom"/>
+            <w:hideMark/>
+          </w:tcPr>
+          <w:p>
+            <w:pPr>
+              <w:spacing w:after="0" w:line="240" w:lineRule="auto"/>
+              <w:jc w:val="right"/>
+              <w:rPr>
+                <w:rFonts w:ascii="Calibri" w:eastAsia="Times New Roman" w:hAnsi="Calibri" w:cs="Calibri"/>
+                <w:color w:val="000000"/>
+              </w:rPr>
+            </w:pPr>
+            <w:r>
+              <w:rPr>
+                <w:rFonts w:ascii="Calibri" w:eastAsia="Times New Roman" w:hAnsi="Calibri" w:cs="Calibri"/>
+                <w:color w:val="000000"/>
+              </w:rPr>
+              <w:t>136</w:t>
+            </w:r>
+          </w:p>
+        </w:tc>
+        <w:tc>
+          <w:tcPr>
+            <w:tcW w:w="960" w:type="dxa"/>
+            <w:tcBorders>
+              <w:top w:val="nil"/>
+              <w:left w:val="nil"/>
+              <w:bottom w:val="nil"/>
+              <w:right w:val="nil"/>
+            </w:tcBorders>
+            <w:shd w:val="clear" w:color="000000" w:fill="FFE699"/>
+            <w:noWrap/>
+            <w:vAlign w:val="bottom"/>
+            <w:hideMark/>
+          </w:tcPr>
+          <w:p>
+            <w:pPr>
+              <w:spacing w:after="0" w:line="240" w:lineRule="auto"/>
+              <w:jc w:val="right"/>
+              <w:rPr>
+                <w:rFonts w:ascii="Calibri" w:eastAsia="Times New Roman" w:hAnsi="Calibri" w:cs="Calibri"/>
+                <w:color w:val="000000"/>
+              </w:rPr>
+            </w:pPr>
+            <w:r>
+              <w:rPr>
+                <w:rFonts w:ascii="Calibri" w:eastAsia="Times New Roman" w:hAnsi="Calibri" w:cs="Calibri"/>
+                <w:color w:val="000000"/>
+              </w:rPr>
+              <w:t>20</w:t>
+            </w:r>
+          </w:p>
+        </w:tc>
+        <w:tc>
+          <w:tcPr>
+            <w:tcW w:w="960" w:type="dxa"/>
+            <w:tcBorders>
+              <w:top w:val="nil"/>
+              <w:left w:val="nil"/>
+              <w:bottom w:val="nil"/>
+              <w:right w:val="nil"/>
+            </w:tcBorders>
+            <w:shd w:val="clear" w:color="000000" w:fill="FFE699"/>
+            <w:noWrap/>
+            <w:vAlign w:val="bottom"/>
+            <w:hideMark/>
+          </w:tcPr>
+          <w:p>
+            <w:pPr>
+              <w:spacing w:after="0" w:line="240" w:lineRule="auto"/>
+              <w:jc w:val="right"/>
+              <w:rPr>
+                <w:rFonts w:ascii="Calibri" w:eastAsia="Times New Roman" w:hAnsi="Calibri" w:cs="Calibri"/>
+                <w:color w:val="000000"/>
+              </w:rPr>
+            </w:pPr>
+            <w:r>
+              <w:rPr>
+                <w:rFonts w:ascii="Calibri" w:eastAsia="Times New Roman" w:hAnsi="Calibri" w:cs="Calibri"/>
+                <w:color w:val="000000"/>
+              </w:rPr>
+              <w:t>1573</w:t>
+            </w:r>
+          </w:p>
+        </w:tc>
+        <w:tc>
+          <w:tcPr>
+            <w:tcW w:w="960" w:type="dxa"/>
+            <w:tcBorders>
+              <w:top w:val="nil"/>
+              <w:left w:val="nil"/>
+              <w:bottom w:val="nil"/>
+              <w:right w:val="nil"/>
+            </w:tcBorders>
+            <w:shd w:val="clear" w:color="000000" w:fill="FFE699"/>
+            <w:noWrap/>
+            <w:vAlign w:val="bottom"/>
+            <w:hideMark/>
+          </w:tcPr>
+          <w:p>
+            <w:pPr>
+              <w:spacing w:after="0" w:line="240" w:lineRule="auto"/>
+              <w:jc w:val="right"/>
+              <w:rPr>
+                <w:rFonts w:ascii="Calibri" w:eastAsia="Times New Roman" w:hAnsi="Calibri" w:cs="Calibri"/>
+                <w:color w:val="000000"/>
+              </w:rPr>
+            </w:pPr>
+            <w:r>
+              <w:rPr>
+                <w:rFonts w:ascii="Calibri" w:eastAsia="Times New Roman" w:hAnsi="Calibri" w:cs="Calibri"/>
+                <w:color w:val="000000"/>
+              </w:rPr>
+              <w:t>1831</w:t>
+            </w:r>
+          </w:p>
+        </w:tc>
+        <w:tc>
+          <w:tcPr>
+            <w:tcW w:w="960" w:type="dxa"/>
+            <w:tcBorders>
+              <w:top w:val="nil"/>
+              <w:left w:val="nil"/>
+              <w:bottom w:val="nil"/>
+              <w:right w:val="nil"/>
+            </w:tcBorders>
+            <w:shd w:val="clear" w:color="000000" w:fill="FFE699"/>
+            <w:noWrap/>
+            <w:vAlign w:val="bottom"/>
+            <w:hideMark/>
+          </w:tcPr>
+          <w:p>
+            <w:pPr>
+              <w:spacing w:after="0" w:line="240" w:lineRule="auto"/>
+              <w:jc w:val="right"/>
+              <w:rPr>
+                <w:rFonts w:ascii="Calibri" w:eastAsia="Times New Roman" w:hAnsi="Calibri" w:cs="Calibri"/>
+                <w:color w:val="000000"/>
+              </w:rPr>
+            </w:pPr>
+            <w:r>
+              <w:rPr>
+                <w:rFonts w:ascii="Calibri" w:eastAsia="Times New Roman" w:hAnsi="Calibri" w:cs="Calibri"/>
+                <w:color w:val="000000"/>
+              </w:rPr>
+              <w:t>1554</w:t>
+            </w:r>
+          </w:p>
+        </w:tc>
+        <w:tc>
+          <w:tcPr>
+            <w:tcW w:w="2013" w:type="dxa"/>
+            <w:tcBorders>
+              <w:top w:val="nil"/>
+              <w:left w:val="nil"/>
+              <w:bottom w:val="nil"/>
+              <w:right w:val="nil"/>
+            </w:tcBorders>
+            <w:noWrap/>
+            <w:vAlign w:val="bottom"/>
+            <w:hideMark/>
+          </w:tcPr>
+          <w:p>
+            <w:pPr>
+              <w:spacing w:after="0" w:line="240" w:lineRule="auto"/>
+              <w:jc w:val="right"/>
+              <w:rPr>
+                <w:rFonts w:ascii="Calibri" w:eastAsia="Times New Roman" w:hAnsi="Calibri" w:cs="Calibri"/>
+                <w:color w:val="000000"/>
+              </w:rPr>
+            </w:pPr>
+          </w:p>
+        </w:tc>
+        <w:tc>
+          <w:tcPr>
+            <w:tcW w:w="960" w:type="dxa"/>
+            <w:tcBorders>
+              <w:top w:val="nil"/>
+              <w:left w:val="nil"/>
+              <w:bottom w:val="nil"/>
+              <w:right w:val="nil"/>
+            </w:tcBorders>
+            <w:noWrap/>
+            <w:vAlign w:val="bottom"/>
+            <w:hideMark/>
+          </w:tcPr>
+          <w:p>
+            <w:pPr>
+              <w:spacing w:after="0" w:line="240" w:lineRule="auto"/>
+              <w:rPr>
+                <w:rFonts w:ascii="Times New Roman" w:eastAsia="Times New Roman" w:hAnsi="Times New Roman" w:cs="Times New Roman"/>
+                <w:sz w:val="20"/>
+                <w:szCs w:val="20"/>
+              </w:rPr>
+            </w:pPr>
+          </w:p>
+        </w:tc>
+        <w:tc>
+          <w:tcPr>
+            <w:tcW w:w="960" w:type="dxa"/>
+            <w:tcBorders>
+              <w:top w:val="nil"/>
+              <w:left w:val="nil"/>
+              <w:bottom w:val="nil"/>
+              <w:right w:val="nil"/>
+            </w:tcBorders>
+            <w:noWrap/>
+            <w:vAlign w:val="bottom"/>
+            <w:hideMark/>
+          </w:tcPr>
+          <w:p>
+            <w:pPr>
+              <w:spacing w:after="0" w:line="240" w:lineRule="auto"/>
+              <w:rPr>
+                <w:rFonts w:ascii="Times New Roman" w:eastAsia="Times New Roman" w:hAnsi="Times New Roman" w:cs="Times New Roman"/>
+                <w:sz w:val="20"/>
+                <w:szCs w:val="20"/>
+              </w:rPr>
+            </w:pPr>
+          </w:p>
+        </w:tc>
+      </w:tr>
+      <w:tr>
+        <w:trPr>
+          <w:trHeight w:val="285"/>
+        </w:trPr>
+        <w:tc>
+          <w:tcPr>
+            <w:tcW w:w="960" w:type="dxa"/>
+            <w:tcBorders>
+              <w:top w:val="nil"/>
+              <w:left w:val="nil"/>
+              <w:bottom w:val="nil"/>
+              <w:right w:val="nil"/>
+            </w:tcBorders>
+            <w:noWrap/>
+            <w:vAlign w:val="bottom"/>
+            <w:hideMark/>
+          </w:tcPr>
+          <w:p>
+            <w:pPr>
+              <w:spacing w:after="0" w:line="240" w:lineRule="auto"/>
+              <w:jc w:val="right"/>
+              <w:rPr>
+                <w:rFonts w:ascii="Calibri" w:eastAsia="Times New Roman" w:hAnsi="Calibri" w:cs="Calibri"/>
+                <w:color w:val="000000"/>
+              </w:rPr>
+            </w:pPr>
+            <w:r>
+              <w:rPr>
+                <w:rFonts w:ascii="Calibri" w:eastAsia="Times New Roman" w:hAnsi="Calibri" w:cs="Calibri"/>
+                <w:color w:val="000000"/>
+              </w:rPr>
+              <w:t>137</w:t>
+            </w:r>
+          </w:p>
+        </w:tc>
+        <w:tc>
+          <w:tcPr>
+            <w:tcW w:w="960" w:type="dxa"/>
+            <w:tcBorders>
+              <w:top w:val="nil"/>
+              <w:left w:val="nil"/>
+              <w:bottom w:val="nil"/>
+              <w:right w:val="nil"/>
+            </w:tcBorders>
+            <w:noWrap/>
+            <w:vAlign w:val="bottom"/>
+            <w:hideMark/>
+          </w:tcPr>
+          <w:p>
+            <w:pPr>
+              <w:spacing w:after="0" w:line="240" w:lineRule="auto"/>
+              <w:jc w:val="right"/>
+              <w:rPr>
+                <w:rFonts w:ascii="Calibri" w:eastAsia="Times New Roman" w:hAnsi="Calibri" w:cs="Calibri"/>
+                <w:color w:val="000000"/>
+              </w:rPr>
+            </w:pPr>
+            <w:r>
+              <w:rPr>
+                <w:rFonts w:ascii="Calibri" w:eastAsia="Times New Roman" w:hAnsi="Calibri" w:cs="Calibri"/>
+                <w:color w:val="000000"/>
+              </w:rPr>
+              <w:t>210</w:t>
+            </w:r>
+          </w:p>
+        </w:tc>
+        <w:tc>
+          <w:tcPr>
+            <w:tcW w:w="960" w:type="dxa"/>
+            <w:tcBorders>
+              <w:top w:val="nil"/>
+              <w:left w:val="nil"/>
+              <w:bottom w:val="nil"/>
+              <w:right w:val="nil"/>
+            </w:tcBorders>
+            <w:noWrap/>
+            <w:vAlign w:val="bottom"/>
+            <w:hideMark/>
+          </w:tcPr>
+          <w:p>
+            <w:pPr>
+              <w:spacing w:after="0" w:line="240" w:lineRule="auto"/>
+              <w:jc w:val="right"/>
+              <w:rPr>
+                <w:rFonts w:ascii="Calibri" w:eastAsia="Times New Roman" w:hAnsi="Calibri" w:cs="Calibri"/>
+                <w:color w:val="000000"/>
+              </w:rPr>
+            </w:pPr>
+            <w:r>
+              <w:rPr>
+                <w:rFonts w:ascii="Calibri" w:eastAsia="Times New Roman" w:hAnsi="Calibri" w:cs="Calibri"/>
+                <w:color w:val="000000"/>
+              </w:rPr>
+              <w:t>1590</w:t>
+            </w:r>
+          </w:p>
+        </w:tc>
+        <w:tc>
+          <w:tcPr>
+            <w:tcW w:w="960" w:type="dxa"/>
+            <w:tcBorders>
+              <w:top w:val="nil"/>
+              <w:left w:val="nil"/>
+              <w:bottom w:val="nil"/>
+              <w:right w:val="nil"/>
+            </w:tcBorders>
+            <w:noWrap/>
+            <w:vAlign w:val="bottom"/>
+            <w:hideMark/>
+          </w:tcPr>
+          <w:p>
+            <w:pPr>
+              <w:spacing w:after="0" w:line="240" w:lineRule="auto"/>
+              <w:jc w:val="right"/>
+              <w:rPr>
+                <w:rFonts w:ascii="Calibri" w:eastAsia="Times New Roman" w:hAnsi="Calibri" w:cs="Calibri"/>
+                <w:color w:val="000000"/>
+              </w:rPr>
+            </w:pPr>
+            <w:r>
+              <w:rPr>
+                <w:rFonts w:ascii="Calibri" w:eastAsia="Times New Roman" w:hAnsi="Calibri" w:cs="Calibri"/>
+                <w:color w:val="000000"/>
+              </w:rPr>
+              <w:t>1835</w:t>
+            </w:r>
+          </w:p>
+        </w:tc>
+        <w:tc>
+          <w:tcPr>
+            <w:tcW w:w="960" w:type="dxa"/>
+            <w:tcBorders>
+              <w:top w:val="nil"/>
+              <w:left w:val="nil"/>
+              <w:bottom w:val="nil"/>
+              <w:right w:val="nil"/>
+            </w:tcBorders>
+            <w:noWrap/>
+            <w:vAlign w:val="bottom"/>
+            <w:hideMark/>
+          </w:tcPr>
+          <w:p>
+            <w:pPr>
+              <w:spacing w:after="0" w:line="240" w:lineRule="auto"/>
+              <w:jc w:val="right"/>
+              <w:rPr>
+                <w:rFonts w:ascii="Calibri" w:eastAsia="Times New Roman" w:hAnsi="Calibri" w:cs="Calibri"/>
+                <w:color w:val="000000"/>
+              </w:rPr>
+            </w:pPr>
+            <w:r>
+              <w:rPr>
+                <w:rFonts w:ascii="Calibri" w:eastAsia="Times New Roman" w:hAnsi="Calibri" w:cs="Calibri"/>
+                <w:color w:val="000000"/>
+              </w:rPr>
+              <w:t>1381</w:t>
+            </w:r>
+          </w:p>
+        </w:tc>
+        <w:tc>
+          <w:tcPr>
+            <w:tcW w:w="2013" w:type="dxa"/>
+            <w:tcBorders>
+              <w:top w:val="nil"/>
+              <w:left w:val="nil"/>
+              <w:bottom w:val="nil"/>
+              <w:right w:val="nil"/>
+            </w:tcBorders>
+            <w:noWrap/>
+            <w:vAlign w:val="bottom"/>
+            <w:hideMark/>
+          </w:tcPr>
+          <w:p>
+            <w:pPr>
+              <w:spacing w:after="0" w:line="240" w:lineRule="auto"/>
+              <w:jc w:val="right"/>
+              <w:rPr>
+                <w:rFonts w:ascii="Calibri" w:eastAsia="Times New Roman" w:hAnsi="Calibri" w:cs="Calibri"/>
+                <w:color w:val="000000"/>
+              </w:rPr>
+            </w:pPr>
+          </w:p>
+        </w:tc>
+        <w:tc>
+          <w:tcPr>
+            <w:tcW w:w="960" w:type="dxa"/>
+            <w:tcBorders>
+              <w:top w:val="nil"/>
+              <w:left w:val="nil"/>
+              <w:bottom w:val="nil"/>
+              <w:right w:val="nil"/>
+            </w:tcBorders>
+            <w:noWrap/>
+            <w:vAlign w:val="bottom"/>
+            <w:hideMark/>
+          </w:tcPr>
+          <w:p>
+            <w:pPr>
+              <w:spacing w:after="0" w:line="240" w:lineRule="auto"/>
+              <w:rPr>
+                <w:rFonts w:ascii="Times New Roman" w:eastAsia="Times New Roman" w:hAnsi="Times New Roman" w:cs="Times New Roman"/>
+                <w:sz w:val="20"/>
+                <w:szCs w:val="20"/>
+              </w:rPr>
+            </w:pPr>
+          </w:p>
+        </w:tc>
+        <w:tc>
+          <w:tcPr>
+            <w:tcW w:w="960" w:type="dxa"/>
+            <w:tcBorders>
+              <w:top w:val="nil"/>
+              <w:left w:val="nil"/>
+              <w:bottom w:val="nil"/>
+              <w:right w:val="nil"/>
+            </w:tcBorders>
+            <w:noWrap/>
+            <w:vAlign w:val="bottom"/>
+            <w:hideMark/>
+          </w:tcPr>
+          <w:p>
+            <w:pPr>
+              <w:spacing w:after="0" w:line="240" w:lineRule="auto"/>
+              <w:rPr>
+                <w:rFonts w:ascii="Times New Roman" w:eastAsia="Times New Roman" w:hAnsi="Times New Roman" w:cs="Times New Roman"/>
+                <w:sz w:val="20"/>
+                <w:szCs w:val="20"/>
+              </w:rPr>
+            </w:pPr>
+          </w:p>
+        </w:tc>
+      </w:tr>
+      <w:tr>
+        <w:trPr>
+          <w:trHeight w:val="285"/>
+        </w:trPr>
+        <w:tc>
+          <w:tcPr>
+            <w:tcW w:w="960" w:type="dxa"/>
+            <w:tcBorders>
+              <w:top w:val="nil"/>
+              <w:left w:val="nil"/>
+              <w:bottom w:val="nil"/>
+              <w:right w:val="nil"/>
+            </w:tcBorders>
+            <w:noWrap/>
+            <w:vAlign w:val="bottom"/>
+            <w:hideMark/>
+          </w:tcPr>
+          <w:p>
+            <w:pPr>
+              <w:spacing w:after="0" w:line="240" w:lineRule="auto"/>
+              <w:jc w:val="right"/>
+              <w:rPr>
+                <w:rFonts w:ascii="Calibri" w:eastAsia="Times New Roman" w:hAnsi="Calibri" w:cs="Calibri"/>
+                <w:color w:val="000000"/>
+              </w:rPr>
+            </w:pPr>
+            <w:r>
+              <w:rPr>
+                <w:rFonts w:ascii="Calibri" w:eastAsia="Times New Roman" w:hAnsi="Calibri" w:cs="Calibri"/>
+                <w:color w:val="000000"/>
+              </w:rPr>
+              <w:t>138</w:t>
+            </w:r>
+          </w:p>
+        </w:tc>
+        <w:tc>
+          <w:tcPr>
+            <w:tcW w:w="960" w:type="dxa"/>
+            <w:tcBorders>
+              <w:top w:val="nil"/>
+              <w:left w:val="nil"/>
+              <w:bottom w:val="nil"/>
+              <w:right w:val="nil"/>
+            </w:tcBorders>
+            <w:noWrap/>
+            <w:vAlign w:val="bottom"/>
+            <w:hideMark/>
+          </w:tcPr>
+          <w:p>
+            <w:pPr>
+              <w:spacing w:after="0" w:line="240" w:lineRule="auto"/>
+              <w:jc w:val="right"/>
+              <w:rPr>
+                <w:rFonts w:ascii="Calibri" w:eastAsia="Times New Roman" w:hAnsi="Calibri" w:cs="Calibri"/>
+                <w:color w:val="000000"/>
+              </w:rPr>
+            </w:pPr>
+            <w:r>
+              <w:rPr>
+                <w:rFonts w:ascii="Calibri" w:eastAsia="Times New Roman" w:hAnsi="Calibri" w:cs="Calibri"/>
+                <w:color w:val="000000"/>
+              </w:rPr>
+              <w:t>195</w:t>
+            </w:r>
+          </w:p>
+        </w:tc>
+        <w:tc>
+          <w:tcPr>
+            <w:tcW w:w="960" w:type="dxa"/>
+            <w:tcBorders>
+              <w:top w:val="nil"/>
+              <w:left w:val="nil"/>
+              <w:bottom w:val="nil"/>
+              <w:right w:val="nil"/>
+            </w:tcBorders>
+            <w:noWrap/>
+            <w:vAlign w:val="bottom"/>
+            <w:hideMark/>
+          </w:tcPr>
+          <w:p>
+            <w:pPr>
+              <w:spacing w:after="0" w:line="240" w:lineRule="auto"/>
+              <w:jc w:val="right"/>
+              <w:rPr>
+                <w:rFonts w:ascii="Calibri" w:eastAsia="Times New Roman" w:hAnsi="Calibri" w:cs="Calibri"/>
+                <w:color w:val="000000"/>
+              </w:rPr>
+            </w:pPr>
+            <w:r>
+              <w:rPr>
+                <w:rFonts w:ascii="Calibri" w:eastAsia="Times New Roman" w:hAnsi="Calibri" w:cs="Calibri"/>
+                <w:color w:val="000000"/>
+              </w:rPr>
+              <w:t>1561</w:t>
+            </w:r>
+          </w:p>
+        </w:tc>
+        <w:tc>
+          <w:tcPr>
+            <w:tcW w:w="960" w:type="dxa"/>
+            <w:tcBorders>
+              <w:top w:val="nil"/>
+              <w:left w:val="nil"/>
+              <w:bottom w:val="nil"/>
+              <w:right w:val="nil"/>
+            </w:tcBorders>
+            <w:noWrap/>
+            <w:vAlign w:val="bottom"/>
+            <w:hideMark/>
+          </w:tcPr>
+          <w:p>
+            <w:pPr>
+              <w:spacing w:after="0" w:line="240" w:lineRule="auto"/>
+              <w:jc w:val="right"/>
+              <w:rPr>
+                <w:rFonts w:ascii="Calibri" w:eastAsia="Times New Roman" w:hAnsi="Calibri" w:cs="Calibri"/>
+                <w:color w:val="000000"/>
+              </w:rPr>
+            </w:pPr>
+            <w:r>
+              <w:rPr>
+                <w:rFonts w:ascii="Calibri" w:eastAsia="Times New Roman" w:hAnsi="Calibri" w:cs="Calibri"/>
+                <w:color w:val="000000"/>
+              </w:rPr>
+              <w:t>1797</w:t>
+            </w:r>
+          </w:p>
+        </w:tc>
+        <w:tc>
+          <w:tcPr>
+            <w:tcW w:w="960" w:type="dxa"/>
+            <w:tcBorders>
+              <w:top w:val="nil"/>
+              <w:left w:val="nil"/>
+              <w:bottom w:val="nil"/>
+              <w:right w:val="nil"/>
+            </w:tcBorders>
+            <w:noWrap/>
+            <w:vAlign w:val="bottom"/>
+            <w:hideMark/>
+          </w:tcPr>
+          <w:p>
+            <w:pPr>
+              <w:spacing w:after="0" w:line="240" w:lineRule="auto"/>
+              <w:jc w:val="right"/>
+              <w:rPr>
+                <w:rFonts w:ascii="Calibri" w:eastAsia="Times New Roman" w:hAnsi="Calibri" w:cs="Calibri"/>
+                <w:color w:val="000000"/>
+              </w:rPr>
+            </w:pPr>
+            <w:r>
+              <w:rPr>
+                <w:rFonts w:ascii="Calibri" w:eastAsia="Times New Roman" w:hAnsi="Calibri" w:cs="Calibri"/>
+                <w:color w:val="000000"/>
+              </w:rPr>
+              <w:t>1367</w:t>
+            </w:r>
+          </w:p>
+        </w:tc>
+        <w:tc>
+          <w:tcPr>
+            <w:tcW w:w="2013" w:type="dxa"/>
+            <w:tcBorders>
+              <w:top w:val="nil"/>
+              <w:left w:val="nil"/>
+              <w:bottom w:val="nil"/>
+              <w:right w:val="nil"/>
+            </w:tcBorders>
+            <w:noWrap/>
+            <w:vAlign w:val="bottom"/>
+            <w:hideMark/>
+          </w:tcPr>
+          <w:p>
+            <w:pPr>
+              <w:spacing w:after="0" w:line="240" w:lineRule="auto"/>
+              <w:rPr>
+                <w:rFonts w:ascii="Calibri" w:eastAsia="Times New Roman" w:hAnsi="Calibri" w:cs="Calibri"/>
+                <w:color w:val="000000"/>
+              </w:rPr>
+            </w:pPr>
+            <w:r>
+              <w:rPr>
+                <w:rFonts w:ascii="Calibri" w:eastAsia="Times New Roman" w:hAnsi="Calibri" w:cs="Calibri"/>
+                <w:color w:val="000000"/>
+              </w:rPr>
+              <w:t>1360 instead of 1366?</w:t>
+            </w:r>
+          </w:p>
+        </w:tc>
+        <w:tc>
+          <w:tcPr>
+            <w:tcW w:w="960" w:type="dxa"/>
+            <w:tcBorders>
+              <w:top w:val="nil"/>
+              <w:left w:val="nil"/>
+              <w:bottom w:val="nil"/>
+              <w:right w:val="nil"/>
+            </w:tcBorders>
+            <w:noWrap/>
+            <w:vAlign w:val="bottom"/>
+            <w:hideMark/>
+          </w:tcPr>
+          <w:p>
+            <w:pPr>
+              <w:spacing w:after="0" w:line="240" w:lineRule="auto"/>
+              <w:rPr>
+                <w:rFonts w:ascii="Calibri" w:eastAsia="Times New Roman" w:hAnsi="Calibri" w:cs="Calibri"/>
+                <w:color w:val="000000"/>
+              </w:rPr>
+            </w:pPr>
+          </w:p>
+        </w:tc>
+        <w:tc>
+          <w:tcPr>
+            <w:tcW w:w="960" w:type="dxa"/>
+            <w:tcBorders>
+              <w:top w:val="nil"/>
+              <w:left w:val="nil"/>
+              <w:bottom w:val="nil"/>
+              <w:right w:val="nil"/>
+            </w:tcBorders>
+            <w:noWrap/>
+            <w:vAlign w:val="bottom"/>
+            <w:hideMark/>
+          </w:tcPr>
+          <w:p>
+            <w:pPr>
+              <w:spacing w:after="0" w:line="240" w:lineRule="auto"/>
+              <w:rPr>
+                <w:rFonts w:ascii="Times New Roman" w:eastAsia="Times New Roman" w:hAnsi="Times New Roman" w:cs="Times New Roman"/>
+                <w:sz w:val="20"/>
+                <w:szCs w:val="20"/>
+              </w:rPr>
+            </w:pPr>
+          </w:p>
+        </w:tc>
+      </w:tr>
+      <w:tr>
+        <w:trPr>
+          <w:trHeight w:val="285"/>
+        </w:trPr>
+        <w:tc>
+          <w:tcPr>
+            <w:tcW w:w="960" w:type="dxa"/>
+            <w:tcBorders>
+              <w:top w:val="nil"/>
+              <w:left w:val="nil"/>
+              <w:bottom w:val="nil"/>
+              <w:right w:val="nil"/>
+            </w:tcBorders>
+            <w:noWrap/>
+            <w:vAlign w:val="bottom"/>
+            <w:hideMark/>
+          </w:tcPr>
+          <w:p>
+            <w:pPr>
+              <w:spacing w:after="0" w:line="240" w:lineRule="auto"/>
+              <w:jc w:val="right"/>
+              <w:rPr>
+                <w:rFonts w:ascii="Calibri" w:eastAsia="Times New Roman" w:hAnsi="Calibri" w:cs="Calibri"/>
+                <w:color w:val="000000"/>
+              </w:rPr>
+            </w:pPr>
+            <w:r>
+              <w:rPr>
+                <w:rFonts w:ascii="Calibri" w:eastAsia="Times New Roman" w:hAnsi="Calibri" w:cs="Calibri"/>
+                <w:color w:val="000000"/>
+              </w:rPr>
+              <w:t>139</w:t>
+            </w:r>
+          </w:p>
+        </w:tc>
+        <w:tc>
+          <w:tcPr>
+            <w:tcW w:w="960" w:type="dxa"/>
+            <w:tcBorders>
+              <w:top w:val="nil"/>
+              <w:left w:val="nil"/>
+              <w:bottom w:val="nil"/>
+              <w:right w:val="nil"/>
+            </w:tcBorders>
+            <w:noWrap/>
+            <w:vAlign w:val="bottom"/>
+            <w:hideMark/>
+          </w:tcPr>
+          <w:p>
+            <w:pPr>
+              <w:spacing w:after="0" w:line="240" w:lineRule="auto"/>
+              <w:jc w:val="right"/>
+              <w:rPr>
+                <w:rFonts w:ascii="Calibri" w:eastAsia="Times New Roman" w:hAnsi="Calibri" w:cs="Calibri"/>
+                <w:color w:val="000000"/>
+              </w:rPr>
+            </w:pPr>
+            <w:r>
+              <w:rPr>
+                <w:rFonts w:ascii="Calibri" w:eastAsia="Times New Roman" w:hAnsi="Calibri" w:cs="Calibri"/>
+                <w:color w:val="000000"/>
+              </w:rPr>
+              <w:t>216</w:t>
+            </w:r>
+          </w:p>
+        </w:tc>
+        <w:tc>
+          <w:tcPr>
+            <w:tcW w:w="960" w:type="dxa"/>
+            <w:tcBorders>
+              <w:top w:val="nil"/>
+              <w:left w:val="nil"/>
+              <w:bottom w:val="nil"/>
+              <w:right w:val="nil"/>
+            </w:tcBorders>
+            <w:noWrap/>
+            <w:vAlign w:val="bottom"/>
+            <w:hideMark/>
+          </w:tcPr>
+          <w:p>
+            <w:pPr>
+              <w:spacing w:after="0" w:line="240" w:lineRule="auto"/>
+              <w:jc w:val="right"/>
+              <w:rPr>
+                <w:rFonts w:ascii="Calibri" w:eastAsia="Times New Roman" w:hAnsi="Calibri" w:cs="Calibri"/>
+                <w:color w:val="000000"/>
+              </w:rPr>
+            </w:pPr>
+            <w:r>
+              <w:rPr>
+                <w:rFonts w:ascii="Calibri" w:eastAsia="Times New Roman" w:hAnsi="Calibri" w:cs="Calibri"/>
+                <w:color w:val="000000"/>
+              </w:rPr>
+              <w:t>1576</w:t>
+            </w:r>
+          </w:p>
+        </w:tc>
+        <w:tc>
+          <w:tcPr>
+            <w:tcW w:w="960" w:type="dxa"/>
+            <w:tcBorders>
+              <w:top w:val="nil"/>
+              <w:left w:val="nil"/>
+              <w:bottom w:val="nil"/>
+              <w:right w:val="nil"/>
+            </w:tcBorders>
+            <w:noWrap/>
+            <w:vAlign w:val="bottom"/>
+            <w:hideMark/>
+          </w:tcPr>
+          <w:p>
+            <w:pPr>
+              <w:spacing w:after="0" w:line="240" w:lineRule="auto"/>
+              <w:jc w:val="right"/>
+              <w:rPr>
+                <w:rFonts w:ascii="Calibri" w:eastAsia="Times New Roman" w:hAnsi="Calibri" w:cs="Calibri"/>
+                <w:color w:val="000000"/>
+              </w:rPr>
+            </w:pPr>
+            <w:r>
+              <w:rPr>
+                <w:rFonts w:ascii="Calibri" w:eastAsia="Times New Roman" w:hAnsi="Calibri" w:cs="Calibri"/>
+                <w:color w:val="000000"/>
+              </w:rPr>
+              <w:t>1830</w:t>
+            </w:r>
+          </w:p>
+        </w:tc>
+        <w:tc>
+          <w:tcPr>
+            <w:tcW w:w="960" w:type="dxa"/>
+            <w:tcBorders>
+              <w:top w:val="nil"/>
+              <w:left w:val="nil"/>
+              <w:bottom w:val="nil"/>
+              <w:right w:val="nil"/>
+            </w:tcBorders>
+            <w:noWrap/>
+            <w:vAlign w:val="bottom"/>
+            <w:hideMark/>
+          </w:tcPr>
+          <w:p>
+            <w:pPr>
+              <w:spacing w:after="0" w:line="240" w:lineRule="auto"/>
+              <w:jc w:val="right"/>
+              <w:rPr>
+                <w:rFonts w:ascii="Calibri" w:eastAsia="Times New Roman" w:hAnsi="Calibri" w:cs="Calibri"/>
+                <w:color w:val="000000"/>
+              </w:rPr>
+            </w:pPr>
+            <w:r>
+              <w:rPr>
+                <w:rFonts w:ascii="Calibri" w:eastAsia="Times New Roman" w:hAnsi="Calibri" w:cs="Calibri"/>
+                <w:color w:val="000000"/>
+              </w:rPr>
+              <w:t>1361</w:t>
+            </w:r>
+          </w:p>
+        </w:tc>
+        <w:tc>
+          <w:tcPr>
+            <w:tcW w:w="2013" w:type="dxa"/>
+            <w:tcBorders>
+              <w:top w:val="nil"/>
+              <w:left w:val="nil"/>
+              <w:bottom w:val="nil"/>
+              <w:right w:val="nil"/>
+            </w:tcBorders>
+            <w:noWrap/>
+            <w:vAlign w:val="bottom"/>
+            <w:hideMark/>
+          </w:tcPr>
+          <w:p>
+            <w:pPr>
+              <w:spacing w:after="0" w:line="240" w:lineRule="auto"/>
+              <w:jc w:val="right"/>
+              <w:rPr>
+                <w:rFonts w:ascii="Calibri" w:eastAsia="Times New Roman" w:hAnsi="Calibri" w:cs="Calibri"/>
+                <w:color w:val="000000"/>
+              </w:rPr>
+            </w:pPr>
+          </w:p>
+        </w:tc>
+        <w:tc>
+          <w:tcPr>
+            <w:tcW w:w="960" w:type="dxa"/>
+            <w:tcBorders>
+              <w:top w:val="nil"/>
+              <w:left w:val="nil"/>
+              <w:bottom w:val="nil"/>
+              <w:right w:val="nil"/>
+            </w:tcBorders>
+            <w:noWrap/>
+            <w:vAlign w:val="bottom"/>
+            <w:hideMark/>
+          </w:tcPr>
+          <w:p>
+            <w:pPr>
+              <w:spacing w:after="0" w:line="240" w:lineRule="auto"/>
+              <w:rPr>
+                <w:rFonts w:ascii="Times New Roman" w:eastAsia="Times New Roman" w:hAnsi="Times New Roman" w:cs="Times New Roman"/>
+                <w:sz w:val="20"/>
+                <w:szCs w:val="20"/>
+              </w:rPr>
+            </w:pPr>
+          </w:p>
+        </w:tc>
+        <w:tc>
+          <w:tcPr>
+            <w:tcW w:w="960" w:type="dxa"/>
+            <w:tcBorders>
+              <w:top w:val="nil"/>
+              <w:left w:val="nil"/>
+              <w:bottom w:val="nil"/>
+              <w:right w:val="nil"/>
+            </w:tcBorders>
+            <w:noWrap/>
+            <w:vAlign w:val="bottom"/>
+            <w:hideMark/>
+          </w:tcPr>
+          <w:p>
+            <w:pPr>
+              <w:spacing w:after="0" w:line="240" w:lineRule="auto"/>
+              <w:rPr>
+                <w:rFonts w:ascii="Times New Roman" w:eastAsia="Times New Roman" w:hAnsi="Times New Roman" w:cs="Times New Roman"/>
+                <w:sz w:val="20"/>
+                <w:szCs w:val="20"/>
+              </w:rPr>
+            </w:pPr>
+          </w:p>
+        </w:tc>
+      </w:tr>
+    </w:tbl>
     <w:p/>
     <w:sectPr>
       <w:pgSz w:w="12240" w:h="15840"/>

</xml_diff>